<commit_message>
add poverty/child mental health analysis to riser
</commit_message>
<xml_diff>
--- a/Steps for updating RAPID Netlify website.docx
+++ b/Steps for updating RAPID Netlify website.docx
@@ -24,7 +24,7 @@
     <w:p>
       <w:pPr>
         <w:rPr>
-          <w:b/>
+          <w:bCs/>
         </w:rPr>
       </w:pPr>
     </w:p>
@@ -61,21 +61,45 @@
         <w:rPr>
           <w:bCs/>
         </w:rPr>
-        <w:t xml:space="preserve">Add, modify, and remove questions based on weekly topic priorities (collaborate with Ashley, </w:t>
+        <w:t>Add, modify, and remove questions based on weekly topic priorities (collaborate with Ashley</w:t>
+      </w:r>
+      <w:r>
+        <w:rPr>
+          <w:bCs/>
+        </w:rPr>
+        <w:t xml:space="preserve"> Bautista</w:t>
+      </w:r>
+      <w:r>
+        <w:rPr>
+          <w:bCs/>
+        </w:rPr>
+        <w:t>, Sihong, Allison</w:t>
+      </w:r>
+      <w:r>
+        <w:rPr>
+          <w:bCs/>
+        </w:rPr>
+        <w:t xml:space="preserve"> </w:t>
       </w:r>
       <w:proofErr w:type="spellStart"/>
       <w:r>
         <w:rPr>
           <w:bCs/>
         </w:rPr>
-        <w:t>Sihong</w:t>
+        <w:t>Kunerth</w:t>
       </w:r>
       <w:proofErr w:type="spellEnd"/>
       <w:r>
         <w:rPr>
           <w:bCs/>
         </w:rPr>
-        <w:t>, Allison)</w:t>
+        <w:t xml:space="preserve"> [transitioning off at the end of this year, to be replaced by…?]</w:t>
+      </w:r>
+      <w:r>
+        <w:rPr>
+          <w:bCs/>
+        </w:rPr>
+        <w:t>)</w:t>
       </w:r>
     </w:p>
     <w:p>
@@ -111,16 +135,14 @@
         <w:rPr>
           <w:bCs/>
         </w:rPr>
-        <w:t xml:space="preserve">Ashley cleans data (removes bots, </w:t>
-      </w:r>
-      <w:proofErr w:type="spellStart"/>
-      <w:r>
-        <w:rPr>
-          <w:bCs/>
-        </w:rPr>
-        <w:t>etc</w:t>
-      </w:r>
-      <w:proofErr w:type="spellEnd"/>
+        <w:t>Ashley cleans data (removes bots, etc</w:t>
+      </w:r>
+      <w:r>
+        <w:rPr>
+          <w:bCs/>
+        </w:rPr>
+        <w:t>.</w:t>
+      </w:r>
       <w:r>
         <w:rPr>
           <w:bCs/>
@@ -165,16 +187,14 @@
         <w:rPr>
           <w:bCs/>
         </w:rPr>
-        <w:t xml:space="preserve">, income and poverty variables, </w:t>
-      </w:r>
-      <w:proofErr w:type="spellStart"/>
-      <w:r>
-        <w:rPr>
-          <w:bCs/>
-        </w:rPr>
-        <w:t>etc</w:t>
-      </w:r>
-      <w:proofErr w:type="spellEnd"/>
+        <w:t>, income and poverty variables, etc</w:t>
+      </w:r>
+      <w:r>
+        <w:rPr>
+          <w:bCs/>
+        </w:rPr>
+        <w:t>.</w:t>
+      </w:r>
       <w:r>
         <w:rPr>
           <w:bCs/>
@@ -223,11 +243,13 @@
         </w:numPr>
         <w:rPr>
           <w:bCs/>
-        </w:rPr>
-      </w:pPr>
-      <w:r>
-        <w:rPr>
-          <w:bCs/>
+          <w:highlight w:val="yellow"/>
+        </w:rPr>
+      </w:pPr>
+      <w:r>
+        <w:rPr>
+          <w:bCs/>
+          <w:highlight w:val="yellow"/>
         </w:rPr>
         <w:t>I update website (see instructions below).</w:t>
       </w:r>
@@ -257,24 +279,9 @@
         <w:rPr>
           <w:b/>
           <w:bCs/>
-        </w:rPr>
-        <w:t xml:space="preserve">Incorporating new or updated RMD files from </w:t>
-      </w:r>
-      <w:proofErr w:type="spellStart"/>
-      <w:r>
-        <w:rPr>
-          <w:b/>
-          <w:bCs/>
-        </w:rPr>
-        <w:t>Sihong</w:t>
-      </w:r>
-      <w:proofErr w:type="spellEnd"/>
-      <w:r>
-        <w:rPr>
-          <w:b/>
-          <w:bCs/>
-        </w:rPr>
-        <w:t>.</w:t>
+          <w:highlight w:val="yellow"/>
+        </w:rPr>
+        <w:t>Incorporating new or updated RMD files from Sihong.</w:t>
       </w:r>
     </w:p>
     <w:p>
@@ -298,15 +305,7 @@
         </w:rPr>
       </w:pPr>
       <w:r>
-        <w:t>Save .</w:t>
-      </w:r>
-      <w:proofErr w:type="spellStart"/>
-      <w:r>
-        <w:t>Rmd</w:t>
-      </w:r>
-      <w:proofErr w:type="spellEnd"/>
-      <w:r>
-        <w:t xml:space="preserve"> file in project folder (Rapid-R3-Website).</w:t>
+        <w:t>Save .Rmd file in project folder (Rapid-R3-Website).</w:t>
       </w:r>
     </w:p>
     <w:p>
@@ -322,15 +321,7 @@
         </w:rPr>
       </w:pPr>
       <w:r>
-        <w:t>Update .</w:t>
-      </w:r>
-      <w:proofErr w:type="spellStart"/>
-      <w:r>
-        <w:t>Rmd</w:t>
-      </w:r>
-      <w:proofErr w:type="spellEnd"/>
-      <w:r>
-        <w:t xml:space="preserve"> file</w:t>
+        <w:t>Update .Rmd file</w:t>
       </w:r>
     </w:p>
     <w:p>
@@ -414,15 +405,7 @@
         </w:rPr>
       </w:pPr>
       <w:r>
-        <w:t>Change line that loads in data file (.sav or .</w:t>
-      </w:r>
-      <w:proofErr w:type="spellStart"/>
-      <w:r>
-        <w:t>Rdata</w:t>
-      </w:r>
-      <w:proofErr w:type="spellEnd"/>
-      <w:r>
-        <w:t>) to point to file inside R3 Management folders (for the Masterfile, this path is</w:t>
+        <w:t>Change line that loads in data file (.sav or .Rdata) to point to file inside R3 Management folders (for the Masterfile, this path is</w:t>
       </w:r>
       <w:proofErr w:type="gramStart"/>
       <w:r>
@@ -537,23 +520,7 @@
         </w:rPr>
       </w:pPr>
       <w:r>
-        <w:t>Knit new analysis .</w:t>
-      </w:r>
-      <w:proofErr w:type="spellStart"/>
-      <w:r>
-        <w:t>Rmd</w:t>
-      </w:r>
-      <w:proofErr w:type="spellEnd"/>
-      <w:r>
-        <w:t xml:space="preserve"> file and index .</w:t>
-      </w:r>
-      <w:proofErr w:type="spellStart"/>
-      <w:r>
-        <w:t>Rmd</w:t>
-      </w:r>
-      <w:proofErr w:type="spellEnd"/>
-      <w:r>
-        <w:t xml:space="preserve"> file.</w:t>
+        <w:t>Knit new analysis .Rmd file and index .Rmd file.</w:t>
       </w:r>
     </w:p>
     <w:p>
@@ -591,15 +558,9 @@
         <w:rPr>
           <w:b/>
           <w:bCs/>
-        </w:rPr>
-        <w:t>Updat</w:t>
-      </w:r>
-      <w:r>
-        <w:rPr>
-          <w:b/>
-          <w:bCs/>
-        </w:rPr>
-        <w:t>ing website</w:t>
+          <w:highlight w:val="yellow"/>
+        </w:rPr>
+        <w:t>Updating website</w:t>
       </w:r>
     </w:p>
     <w:p>
@@ -695,15 +656,9 @@
         <w:rPr>
           <w:b/>
           <w:bCs/>
-        </w:rPr>
-        <w:t xml:space="preserve">New </w:t>
-      </w:r>
-      <w:r>
-        <w:rPr>
-          <w:b/>
-          <w:bCs/>
-        </w:rPr>
-        <w:t>open-ended questions</w:t>
+          <w:highlight w:val="yellow"/>
+        </w:rPr>
+        <w:t>New open-ended questions</w:t>
       </w:r>
     </w:p>
     <w:p/>
@@ -735,6 +690,33 @@
       <w:pPr>
         <w:pStyle w:val="ListParagraph"/>
         <w:numPr>
+          <w:ilvl w:val="1"/>
+          <w:numId w:val="3"/>
+        </w:numPr>
+        <w:rPr>
+          <w:b/>
+          <w:bCs/>
+        </w:rPr>
+      </w:pPr>
+      <w:r>
+        <w:t xml:space="preserve">To figure out what the variable name/number is in the Masterfile, your best option is to ask Ashley. To figure out variable names in general, I recommend using </w:t>
+      </w:r>
+      <w:hyperlink r:id="rId5" w:history="1">
+        <w:r>
+          <w:rPr>
+            <w:rStyle w:val="Hyperlink"/>
+          </w:rPr>
+          <w:t>https://rapid-r3.netlify.app/variable_list.html</w:t>
+        </w:r>
+      </w:hyperlink>
+      <w:r>
+        <w:t>, which is a searchable list of all our variables.</w:t>
+      </w:r>
+    </w:p>
+    <w:p>
+      <w:pPr>
+        <w:pStyle w:val="ListParagraph"/>
+        <w:numPr>
           <w:ilvl w:val="0"/>
           <w:numId w:val="3"/>
         </w:numPr>
@@ -784,15 +766,13 @@
         </w:rPr>
       </w:pPr>
       <w:r>
-        <w:t xml:space="preserve">Knit the index file, so the new page appears in the </w:t>
-      </w:r>
-      <w:proofErr w:type="spellStart"/>
-      <w:r>
-        <w:t>hompage</w:t>
-      </w:r>
-      <w:proofErr w:type="spellEnd"/>
-      <w:r>
-        <w:t xml:space="preserve">. </w:t>
+        <w:t>Knit the index file, so the new page appears in the hom</w:t>
+      </w:r>
+      <w:r>
+        <w:t>e</w:t>
+      </w:r>
+      <w:r>
+        <w:t xml:space="preserve">page. </w:t>
       </w:r>
     </w:p>
     <w:p>
@@ -810,14 +790,6 @@
       <w:r>
         <w:t>Push to GitHub.</w:t>
       </w:r>
-    </w:p>
-    <w:p>
-      <w:pPr>
-        <w:rPr>
-          <w:b/>
-          <w:bCs/>
-        </w:rPr>
-      </w:pPr>
     </w:p>
     <w:p>
       <w:pPr>
@@ -1637,6 +1609,29 @@
       <w:contextualSpacing/>
     </w:pPr>
   </w:style>
+  <w:style w:type="character" w:styleId="Hyperlink">
+    <w:name w:val="Hyperlink"/>
+    <w:basedOn w:val="DefaultParagraphFont"/>
+    <w:uiPriority w:val="99"/>
+    <w:unhideWhenUsed/>
+    <w:rsid w:val="00AE7A8B"/>
+    <w:rPr>
+      <w:color w:val="0563C1" w:themeColor="hyperlink"/>
+      <w:u w:val="single"/>
+    </w:rPr>
+  </w:style>
+  <w:style w:type="character" w:styleId="UnresolvedMention">
+    <w:name w:val="Unresolved Mention"/>
+    <w:basedOn w:val="DefaultParagraphFont"/>
+    <w:uiPriority w:val="99"/>
+    <w:semiHidden/>
+    <w:unhideWhenUsed/>
+    <w:rsid w:val="00AE7A8B"/>
+    <w:rPr>
+      <w:color w:val="605E5C"/>
+      <w:shd w:val="clear" w:color="auto" w:fill="E1DFDD"/>
+    </w:rPr>
+  </w:style>
 </w:styles>
 </file>
 

</xml_diff>